<commit_message>
Mała poprawka w obrazku
</commit_message>
<xml_diff>
--- a/Dokumenty/Scrum - product backlog, sprint 1 backlog.docx
+++ b/Dokumenty/Scrum - product backlog, sprint 1 backlog.docx
@@ -691,7 +691,19 @@
         <w:rPr>
           <w:sz w:val="24"/>
         </w:rPr>
-        <w:t xml:space="preserve">Przewidujemy sześć dwutygodniowych sprintów, co daje łącznie trzy miesiące trwania projektu. Przyjęliśmy pojemność zespołu wynoszącą 100 godzin. </w:t>
+        <w:t>Przewidujemy sześć dwutygodniowych sprintów, co daje łącznie trzy miesiące trwania projektu. Przyjęliśm</w:t>
+      </w:r>
+      <w:r>
+        <w:rPr>
+          <w:sz w:val="24"/>
+        </w:rPr>
+        <w:t>y pojemność zespołu wynoszącą 15</w:t>
+      </w:r>
+      <w:r>
+        <w:rPr>
+          <w:sz w:val="24"/>
+        </w:rPr>
+        <w:t xml:space="preserve">0 godzin. </w:t>
       </w:r>
     </w:p>
     <w:p>
@@ -737,9 +749,9 @@
         </w:rPr>
         <w:drawing>
           <wp:inline distT="0" distB="0" distL="0" distR="0">
-            <wp:extent cx="5772150" cy="5657850"/>
+            <wp:extent cx="5562600" cy="5667375"/>
             <wp:effectExtent l="19050" t="0" r="0" b="0"/>
-            <wp:docPr id="4" name="Obraz 3"/>
+            <wp:docPr id="1" name="Obraz 1"/>
             <wp:cNvGraphicFramePr>
               <a:graphicFrameLocks xmlns:a="http://schemas.openxmlformats.org/drawingml/2006/main" noChangeAspect="1"/>
             </wp:cNvGraphicFramePr>
@@ -747,7 +759,7 @@
               <a:graphicData uri="http://schemas.openxmlformats.org/drawingml/2006/picture">
                 <pic:pic xmlns:pic="http://schemas.openxmlformats.org/drawingml/2006/picture">
                   <pic:nvPicPr>
-                    <pic:cNvPr id="0" name="Picture 3"/>
+                    <pic:cNvPr id="0" name="Picture 1"/>
                     <pic:cNvPicPr>
                       <a:picLocks noChangeAspect="1" noChangeArrowheads="1"/>
                     </pic:cNvPicPr>
@@ -762,7 +774,7 @@
                   <pic:spPr bwMode="auto">
                     <a:xfrm>
                       <a:off x="0" y="0"/>
-                      <a:ext cx="5772150" cy="5657850"/>
+                      <a:ext cx="5562600" cy="5667375"/>
                     </a:xfrm>
                     <a:prstGeom prst="rect">
                       <a:avLst/>

</xml_diff>